<commit_message>
DOCS: Rename Program UI to Application
</commit_message>
<xml_diff>
--- a/ase-graphical-programming-language.docx
+++ b/ase-graphical-programming-language.docx
@@ -35,6 +35,12 @@
     </w:p>
     <w:sdt>
       <w:sdtPr>
+        <w:rPr>
+          <w:rFonts w:asciiTheme="minorHAnsi" w:eastAsiaTheme="minorHAnsi" w:hAnsiTheme="minorHAnsi" w:cstheme="minorBidi"/>
+          <w:color w:val="auto"/>
+          <w:sz w:val="22"/>
+          <w:szCs w:val="22"/>
+        </w:rPr>
         <w:id w:val="-1421489611"/>
         <w:docPartObj>
           <w:docPartGallery w:val="Table of Contents"/>
@@ -43,13 +49,9 @@
       </w:sdtPr>
       <w:sdtEndPr>
         <w:rPr>
-          <w:rFonts w:asciiTheme="minorHAnsi" w:eastAsiaTheme="minorHAnsi" w:hAnsiTheme="minorHAnsi" w:cstheme="minorBidi"/>
           <w:b/>
           <w:bCs/>
           <w:noProof/>
-          <w:color w:val="auto"/>
-          <w:sz w:val="22"/>
-          <w:szCs w:val="22"/>
         </w:rPr>
       </w:sdtEndPr>
       <w:sdtContent>
@@ -706,12 +708,10 @@
       <w:pPr>
         <w:pStyle w:val="Heading1"/>
       </w:pPr>
-      <w:bookmarkStart w:id="2" w:name="_Toc58005681"/>
       <w:r>
         <w:lastRenderedPageBreak/>
-        <w:t>Program UI</w:t>
-      </w:r>
-      <w:bookmarkEnd w:id="2"/>
+        <w:t>Application</w:t>
+      </w:r>
     </w:p>
     <w:p/>
     <w:p>
@@ -1113,26 +1113,29 @@
       <w:pPr>
         <w:pStyle w:val="Heading1"/>
       </w:pPr>
-      <w:bookmarkStart w:id="3" w:name="_Toc58005682"/>
+      <w:bookmarkStart w:id="2" w:name="_Toc58005682"/>
       <w:r>
         <w:lastRenderedPageBreak/>
         <w:t>Unit Tests</w:t>
       </w:r>
+      <w:bookmarkEnd w:id="2"/>
+    </w:p>
+    <w:p>
+      <w:pPr>
+        <w:pStyle w:val="Heading2"/>
+      </w:pPr>
+      <w:bookmarkStart w:id="3" w:name="_Toc58005683"/>
+      <w:r>
+        <w:t>Sample test for ShapeFactory</w:t>
+      </w:r>
       <w:bookmarkEnd w:id="3"/>
     </w:p>
-    <w:p>
-      <w:pPr>
-        <w:pStyle w:val="Heading2"/>
-      </w:pPr>
-      <w:bookmarkStart w:id="4" w:name="_Toc58005683"/>
-      <w:r>
-        <w:t>Sample test for ShapeFactory</w:t>
-      </w:r>
-      <w:bookmarkEnd w:id="4"/>
-    </w:p>
     <w:p/>
     <w:p>
       <w:r>
+        <w:rPr>
+          <w:noProof/>
+        </w:rPr>
         <w:drawing>
           <wp:inline distT="0" distB="0" distL="0" distR="0" wp14:anchorId="78E9A027" wp14:editId="7A8FDE95">
             <wp:extent cx="5943600" cy="2205990"/>
@@ -1185,6 +1188,9 @@
     </w:p>
     <w:p>
       <w:r>
+        <w:rPr>
+          <w:noProof/>
+        </w:rPr>
         <w:drawing>
           <wp:inline distT="0" distB="0" distL="0" distR="0" wp14:anchorId="6BEC72BC" wp14:editId="6E257111">
             <wp:extent cx="5943600" cy="2205990"/>
@@ -1237,6 +1243,9 @@
     </w:p>
     <w:p>
       <w:r>
+        <w:rPr>
+          <w:noProof/>
+        </w:rPr>
         <w:drawing>
           <wp:inline distT="0" distB="0" distL="0" distR="0" wp14:anchorId="4B804BED" wp14:editId="1F7649E1">
             <wp:extent cx="5943600" cy="2205990"/>
@@ -1289,6 +1298,9 @@
     </w:p>
     <w:p>
       <w:r>
+        <w:rPr>
+          <w:noProof/>
+        </w:rPr>
         <w:lastRenderedPageBreak/>
         <w:drawing>
           <wp:inline distT="0" distB="0" distL="0" distR="0" wp14:anchorId="590F9E46" wp14:editId="2A0A05CB">
@@ -1345,15 +1357,18 @@
       <w:pPr>
         <w:pStyle w:val="Heading2"/>
       </w:pPr>
-      <w:bookmarkStart w:id="5" w:name="_Toc58005684"/>
+      <w:bookmarkStart w:id="4" w:name="_Toc58005684"/>
       <w:r>
         <w:t>Sample test for ShapeCompiler</w:t>
       </w:r>
-      <w:bookmarkEnd w:id="5"/>
+      <w:bookmarkEnd w:id="4"/>
     </w:p>
     <w:p/>
     <w:p>
       <w:r>
+        <w:rPr>
+          <w:noProof/>
+        </w:rPr>
         <w:drawing>
           <wp:inline distT="0" distB="0" distL="0" distR="0" wp14:anchorId="30DD3DB8" wp14:editId="410CCC06">
             <wp:extent cx="5943600" cy="2998470"/>
@@ -1406,6 +1421,9 @@
     </w:p>
     <w:p>
       <w:r>
+        <w:rPr>
+          <w:noProof/>
+        </w:rPr>
         <w:lastRenderedPageBreak/>
         <w:drawing>
           <wp:inline distT="0" distB="0" distL="0" distR="0" wp14:anchorId="62180DA9" wp14:editId="15C2F228">
@@ -2034,6 +2052,7 @@
   <w:style w:type="character" w:default="1" w:styleId="DefaultParagraphFont">
     <w:name w:val="Default Paragraph Font"/>
     <w:uiPriority w:val="1"/>
+    <w:semiHidden/>
     <w:unhideWhenUsed/>
   </w:style>
   <w:style w:type="table" w:default="1" w:styleId="TableNormal">

</xml_diff>

<commit_message>
DOCS: Add project UML diagram
</commit_message>
<xml_diff>
--- a/ase-graphical-programming-language.docx
+++ b/ase-graphical-programming-language.docx
@@ -83,7 +83,7 @@
           <w:r>
             <w:fldChar w:fldCharType="separate"/>
           </w:r>
-          <w:hyperlink w:anchor="_Toc58005679" w:history="1">
+          <w:hyperlink w:anchor="_Toc58006536" w:history="1">
             <w:r>
               <w:rPr>
                 <w:rStyle w:val="Hyperlink"/>
@@ -112,7 +112,7 @@
                 <w:noProof/>
                 <w:webHidden/>
               </w:rPr>
-              <w:instrText xml:space="preserve"> PAGEREF _Toc58005679 \h </w:instrText>
+              <w:instrText xml:space="preserve"> PAGEREF _Toc58006536 \h </w:instrText>
             </w:r>
             <w:r>
               <w:rPr>
@@ -154,7 +154,7 @@
               <w:noProof/>
             </w:rPr>
           </w:pPr>
-          <w:hyperlink w:anchor="_Toc58005680" w:history="1">
+          <w:hyperlink w:anchor="_Toc58006537" w:history="1">
             <w:r>
               <w:rPr>
                 <w:rStyle w:val="Hyperlink"/>
@@ -181,7 +181,7 @@
                 <w:noProof/>
                 <w:webHidden/>
               </w:rPr>
-              <w:instrText xml:space="preserve"> PAGEREF _Toc58005680 \h </w:instrText>
+              <w:instrText xml:space="preserve"> PAGEREF _Toc58006537 \h </w:instrText>
             </w:r>
             <w:r>
               <w:rPr>
@@ -223,13 +223,13 @@
               <w:noProof/>
             </w:rPr>
           </w:pPr>
-          <w:hyperlink w:anchor="_Toc58005681" w:history="1">
+          <w:hyperlink w:anchor="_Toc58006538" w:history="1">
             <w:r>
               <w:rPr>
                 <w:rStyle w:val="Hyperlink"/>
                 <w:noProof/>
               </w:rPr>
-              <w:t>Program UI</w:t>
+              <w:t>Application</w:t>
             </w:r>
             <w:r>
               <w:rPr>
@@ -250,7 +250,145 @@
                 <w:noProof/>
                 <w:webHidden/>
               </w:rPr>
-              <w:instrText xml:space="preserve"> PAGEREF _Toc58005681 \h </w:instrText>
+              <w:instrText xml:space="preserve"> PAGEREF _Toc58006538 \h </w:instrText>
+            </w:r>
+            <w:r>
+              <w:rPr>
+                <w:noProof/>
+                <w:webHidden/>
+              </w:rPr>
+            </w:r>
+            <w:r>
+              <w:rPr>
+                <w:noProof/>
+                <w:webHidden/>
+              </w:rPr>
+              <w:fldChar w:fldCharType="separate"/>
+            </w:r>
+            <w:r>
+              <w:rPr>
+                <w:noProof/>
+                <w:webHidden/>
+              </w:rPr>
+              <w:t>6</w:t>
+            </w:r>
+            <w:r>
+              <w:rPr>
+                <w:noProof/>
+                <w:webHidden/>
+              </w:rPr>
+              <w:fldChar w:fldCharType="end"/>
+            </w:r>
+          </w:hyperlink>
+        </w:p>
+        <w:p>
+          <w:pPr>
+            <w:pStyle w:val="TOC2"/>
+            <w:tabs>
+              <w:tab w:val="right" w:leader="dot" w:pos="9350"/>
+            </w:tabs>
+            <w:rPr>
+              <w:rFonts w:eastAsiaTheme="minorEastAsia"/>
+              <w:noProof/>
+            </w:rPr>
+          </w:pPr>
+          <w:hyperlink w:anchor="_Toc58006539" w:history="1">
+            <w:r>
+              <w:rPr>
+                <w:rStyle w:val="Hyperlink"/>
+                <w:noProof/>
+              </w:rPr>
+              <w:t>UML Diagram</w:t>
+            </w:r>
+            <w:r>
+              <w:rPr>
+                <w:noProof/>
+                <w:webHidden/>
+              </w:rPr>
+              <w:tab/>
+            </w:r>
+            <w:r>
+              <w:rPr>
+                <w:noProof/>
+                <w:webHidden/>
+              </w:rPr>
+              <w:fldChar w:fldCharType="begin"/>
+            </w:r>
+            <w:r>
+              <w:rPr>
+                <w:noProof/>
+                <w:webHidden/>
+              </w:rPr>
+              <w:instrText xml:space="preserve"> PAGEREF _Toc58006539 \h </w:instrText>
+            </w:r>
+            <w:r>
+              <w:rPr>
+                <w:noProof/>
+                <w:webHidden/>
+              </w:rPr>
+            </w:r>
+            <w:r>
+              <w:rPr>
+                <w:noProof/>
+                <w:webHidden/>
+              </w:rPr>
+              <w:fldChar w:fldCharType="separate"/>
+            </w:r>
+            <w:r>
+              <w:rPr>
+                <w:noProof/>
+                <w:webHidden/>
+              </w:rPr>
+              <w:t>6</w:t>
+            </w:r>
+            <w:r>
+              <w:rPr>
+                <w:noProof/>
+                <w:webHidden/>
+              </w:rPr>
+              <w:fldChar w:fldCharType="end"/>
+            </w:r>
+          </w:hyperlink>
+        </w:p>
+        <w:p>
+          <w:pPr>
+            <w:pStyle w:val="TOC2"/>
+            <w:tabs>
+              <w:tab w:val="right" w:leader="dot" w:pos="9350"/>
+            </w:tabs>
+            <w:rPr>
+              <w:rFonts w:eastAsiaTheme="minorEastAsia"/>
+              <w:noProof/>
+            </w:rPr>
+          </w:pPr>
+          <w:hyperlink w:anchor="_Toc58006540" w:history="1">
+            <w:r>
+              <w:rPr>
+                <w:rStyle w:val="Hyperlink"/>
+                <w:noProof/>
+              </w:rPr>
+              <w:t>UI and working</w:t>
+            </w:r>
+            <w:r>
+              <w:rPr>
+                <w:noProof/>
+                <w:webHidden/>
+              </w:rPr>
+              <w:tab/>
+            </w:r>
+            <w:r>
+              <w:rPr>
+                <w:noProof/>
+                <w:webHidden/>
+              </w:rPr>
+              <w:fldChar w:fldCharType="begin"/>
+            </w:r>
+            <w:r>
+              <w:rPr>
+                <w:noProof/>
+                <w:webHidden/>
+              </w:rPr>
+              <w:instrText xml:space="preserve"> PAGEREF _Toc58006540 \h </w:instrText>
             </w:r>
             <w:r>
               <w:rPr>
@@ -292,7 +430,7 @@
               <w:noProof/>
             </w:rPr>
           </w:pPr>
-          <w:hyperlink w:anchor="_Toc58005682" w:history="1">
+          <w:hyperlink w:anchor="_Toc58006541" w:history="1">
             <w:r>
               <w:rPr>
                 <w:rStyle w:val="Hyperlink"/>
@@ -319,7 +457,7 @@
                 <w:noProof/>
                 <w:webHidden/>
               </w:rPr>
-              <w:instrText xml:space="preserve"> PAGEREF _Toc58005682 \h </w:instrText>
+              <w:instrText xml:space="preserve"> PAGEREF _Toc58006541 \h </w:instrText>
             </w:r>
             <w:r>
               <w:rPr>
@@ -339,7 +477,7 @@
                 <w:noProof/>
                 <w:webHidden/>
               </w:rPr>
-              <w:t>8</w:t>
+              <w:t>9</w:t>
             </w:r>
             <w:r>
               <w:rPr>
@@ -361,7 +499,7 @@
               <w:noProof/>
             </w:rPr>
           </w:pPr>
-          <w:hyperlink w:anchor="_Toc58005683" w:history="1">
+          <w:hyperlink w:anchor="_Toc58006542" w:history="1">
             <w:r>
               <w:rPr>
                 <w:rStyle w:val="Hyperlink"/>
@@ -388,7 +526,7 @@
                 <w:noProof/>
                 <w:webHidden/>
               </w:rPr>
-              <w:instrText xml:space="preserve"> PAGEREF _Toc58005683 \h </w:instrText>
+              <w:instrText xml:space="preserve"> PAGEREF _Toc58006542 \h </w:instrText>
             </w:r>
             <w:r>
               <w:rPr>
@@ -408,7 +546,7 @@
                 <w:noProof/>
                 <w:webHidden/>
               </w:rPr>
-              <w:t>8</w:t>
+              <w:t>9</w:t>
             </w:r>
             <w:r>
               <w:rPr>
@@ -430,7 +568,7 @@
               <w:noProof/>
             </w:rPr>
           </w:pPr>
-          <w:hyperlink w:anchor="_Toc58005684" w:history="1">
+          <w:hyperlink w:anchor="_Toc58006543" w:history="1">
             <w:r>
               <w:rPr>
                 <w:rStyle w:val="Hyperlink"/>
@@ -457,7 +595,7 @@
                 <w:noProof/>
                 <w:webHidden/>
               </w:rPr>
-              <w:instrText xml:space="preserve"> PAGEREF _Toc58005684 \h </w:instrText>
+              <w:instrText xml:space="preserve"> PAGEREF _Toc58006543 \h </w:instrText>
             </w:r>
             <w:r>
               <w:rPr>
@@ -477,7 +615,7 @@
                 <w:noProof/>
                 <w:webHidden/>
               </w:rPr>
-              <w:t>9</w:t>
+              <w:t>10</w:t>
             </w:r>
             <w:r>
               <w:rPr>
@@ -514,7 +652,7 @@
           <w:shd w:val="clear" w:color="auto" w:fill="FFFFFF"/>
         </w:rPr>
       </w:pPr>
-      <w:bookmarkStart w:id="0" w:name="_Toc58005679"/>
+      <w:bookmarkStart w:id="0" w:name="_Toc58006536"/>
       <w:r>
         <w:rPr>
           <w:rStyle w:val="normaltextrun"/>
@@ -564,7 +702,7 @@
       <w:pPr>
         <w:pStyle w:val="Heading1"/>
       </w:pPr>
-      <w:bookmarkStart w:id="1" w:name="_Toc58005680"/>
+      <w:bookmarkStart w:id="1" w:name="_Toc58006537"/>
       <w:r>
         <w:lastRenderedPageBreak/>
         <w:t>Commit history</w:t>
@@ -708,22 +846,31 @@
       <w:pPr>
         <w:pStyle w:val="Heading1"/>
       </w:pPr>
+      <w:bookmarkStart w:id="2" w:name="_Toc58006538"/>
       <w:r>
         <w:lastRenderedPageBreak/>
         <w:t>Application</w:t>
       </w:r>
+      <w:bookmarkEnd w:id="2"/>
     </w:p>
     <w:p/>
     <w:p>
-      <w:r>
-        <w:rPr>
-          <w:noProof/>
-        </w:rPr>
+      <w:pPr>
+        <w:pStyle w:val="Heading2"/>
+      </w:pPr>
+      <w:bookmarkStart w:id="3" w:name="_Toc58006539"/>
+      <w:r>
+        <w:t>UML Diagram</w:t>
+      </w:r>
+      <w:bookmarkEnd w:id="3"/>
+    </w:p>
+    <w:p>
+      <w:r>
         <w:drawing>
-          <wp:inline distT="0" distB="0" distL="0" distR="0" wp14:anchorId="4D51435C" wp14:editId="2D9BF7C7">
-            <wp:extent cx="5943600" cy="4117975"/>
+          <wp:inline distT="0" distB="0" distL="0" distR="0" wp14:anchorId="3F97A7D7" wp14:editId="445F28D8">
+            <wp:extent cx="5943600" cy="1339215"/>
             <wp:effectExtent l="0" t="0" r="0" b="0"/>
-            <wp:docPr id="5" name="Picture 5"/>
+            <wp:docPr id="6" name="Picture 6"/>
             <wp:cNvGraphicFramePr>
               <a:graphicFrameLocks xmlns:a="http://schemas.openxmlformats.org/drawingml/2006/main" noChangeAspect="1"/>
             </wp:cNvGraphicFramePr>
@@ -743,6 +890,60 @@
                   <pic:spPr>
                     <a:xfrm>
                       <a:off x="0" y="0"/>
+                      <a:ext cx="5943600" cy="1339215"/>
+                    </a:xfrm>
+                    <a:prstGeom prst="rect">
+                      <a:avLst/>
+                    </a:prstGeom>
+                  </pic:spPr>
+                </pic:pic>
+              </a:graphicData>
+            </a:graphic>
+          </wp:inline>
+        </w:drawing>
+      </w:r>
+    </w:p>
+    <w:p/>
+    <w:p>
+      <w:pPr>
+        <w:pStyle w:val="Heading2"/>
+      </w:pPr>
+      <w:bookmarkStart w:id="4" w:name="_Toc58006540"/>
+      <w:r>
+        <w:t>UI and working</w:t>
+      </w:r>
+      <w:bookmarkEnd w:id="4"/>
+    </w:p>
+    <w:p/>
+    <w:p>
+      <w:r>
+        <w:rPr>
+          <w:noProof/>
+        </w:rPr>
+        <w:drawing>
+          <wp:inline distT="0" distB="0" distL="0" distR="0" wp14:anchorId="4D51435C" wp14:editId="2D9BF7C7">
+            <wp:extent cx="5943600" cy="4117975"/>
+            <wp:effectExtent l="0" t="0" r="0" b="0"/>
+            <wp:docPr id="5" name="Picture 5"/>
+            <wp:cNvGraphicFramePr>
+              <a:graphicFrameLocks xmlns:a="http://schemas.openxmlformats.org/drawingml/2006/main" noChangeAspect="1"/>
+            </wp:cNvGraphicFramePr>
+            <a:graphic xmlns:a="http://schemas.openxmlformats.org/drawingml/2006/main">
+              <a:graphicData uri="http://schemas.openxmlformats.org/drawingml/2006/picture">
+                <pic:pic xmlns:pic="http://schemas.openxmlformats.org/drawingml/2006/picture">
+                  <pic:nvPicPr>
+                    <pic:cNvPr id="1" name=""/>
+                    <pic:cNvPicPr/>
+                  </pic:nvPicPr>
+                  <pic:blipFill>
+                    <a:blip r:embed="rId10"/>
+                    <a:stretch>
+                      <a:fillRect/>
+                    </a:stretch>
+                  </pic:blipFill>
+                  <pic:spPr>
+                    <a:xfrm>
+                      <a:off x="0" y="0"/>
                       <a:ext cx="5943600" cy="4117975"/>
                     </a:xfrm>
                     <a:prstGeom prst="rect">
@@ -811,6 +1012,7 @@
           <w:b/>
           <w:bCs/>
         </w:rPr>
+        <w:lastRenderedPageBreak/>
         <w:t>run</w:t>
       </w:r>
       <w:r>
@@ -1113,22 +1315,22 @@
       <w:pPr>
         <w:pStyle w:val="Heading1"/>
       </w:pPr>
-      <w:bookmarkStart w:id="2" w:name="_Toc58005682"/>
+      <w:bookmarkStart w:id="5" w:name="_Toc58006541"/>
       <w:r>
         <w:lastRenderedPageBreak/>
         <w:t>Unit Tests</w:t>
       </w:r>
-      <w:bookmarkEnd w:id="2"/>
+      <w:bookmarkEnd w:id="5"/>
     </w:p>
     <w:p>
       <w:pPr>
         <w:pStyle w:val="Heading2"/>
       </w:pPr>
-      <w:bookmarkStart w:id="3" w:name="_Toc58005683"/>
+      <w:bookmarkStart w:id="6" w:name="_Toc58006542"/>
       <w:r>
         <w:t>Sample test for ShapeFactory</w:t>
       </w:r>
-      <w:bookmarkEnd w:id="3"/>
+      <w:bookmarkEnd w:id="6"/>
     </w:p>
     <w:p/>
     <w:p>
@@ -1149,61 +1351,6 @@
                 <pic:pic xmlns:pic="http://schemas.openxmlformats.org/drawingml/2006/picture">
                   <pic:nvPicPr>
                     <pic:cNvPr id="0" name="Picture 2"/>
-                    <pic:cNvPicPr>
-                      <a:picLocks noChangeAspect="1" noChangeArrowheads="1"/>
-                    </pic:cNvPicPr>
-                  </pic:nvPicPr>
-                  <pic:blipFill>
-                    <a:blip r:embed="rId10">
-                      <a:extLst>
-                        <a:ext uri="{28A0092B-C50C-407E-A947-70E740481C1C}">
-                          <a14:useLocalDpi xmlns:a14="http://schemas.microsoft.com/office/drawing/2010/main" val="0"/>
-                        </a:ext>
-                      </a:extLst>
-                    </a:blip>
-                    <a:srcRect/>
-                    <a:stretch>
-                      <a:fillRect/>
-                    </a:stretch>
-                  </pic:blipFill>
-                  <pic:spPr bwMode="auto">
-                    <a:xfrm>
-                      <a:off x="0" y="0"/>
-                      <a:ext cx="5943600" cy="2205990"/>
-                    </a:xfrm>
-                    <a:prstGeom prst="rect">
-                      <a:avLst/>
-                    </a:prstGeom>
-                    <a:noFill/>
-                    <a:ln>
-                      <a:noFill/>
-                    </a:ln>
-                  </pic:spPr>
-                </pic:pic>
-              </a:graphicData>
-            </a:graphic>
-          </wp:inline>
-        </w:drawing>
-      </w:r>
-    </w:p>
-    <w:p>
-      <w:r>
-        <w:rPr>
-          <w:noProof/>
-        </w:rPr>
-        <w:drawing>
-          <wp:inline distT="0" distB="0" distL="0" distR="0" wp14:anchorId="6BEC72BC" wp14:editId="6E257111">
-            <wp:extent cx="5943600" cy="2205990"/>
-            <wp:effectExtent l="0" t="0" r="0" b="3810"/>
-            <wp:docPr id="9" name="Picture 9"/>
-            <wp:cNvGraphicFramePr>
-              <a:graphicFrameLocks xmlns:a="http://schemas.openxmlformats.org/drawingml/2006/main" noChangeAspect="1"/>
-            </wp:cNvGraphicFramePr>
-            <a:graphic xmlns:a="http://schemas.openxmlformats.org/drawingml/2006/main">
-              <a:graphicData uri="http://schemas.openxmlformats.org/drawingml/2006/picture">
-                <pic:pic xmlns:pic="http://schemas.openxmlformats.org/drawingml/2006/picture">
-                  <pic:nvPicPr>
-                    <pic:cNvPr id="0" name="Picture 3"/>
                     <pic:cNvPicPr>
                       <a:picLocks noChangeAspect="1" noChangeArrowheads="1"/>
                     </pic:cNvPicPr>
@@ -1247,10 +1394,10 @@
           <w:noProof/>
         </w:rPr>
         <w:drawing>
-          <wp:inline distT="0" distB="0" distL="0" distR="0" wp14:anchorId="4B804BED" wp14:editId="1F7649E1">
+          <wp:inline distT="0" distB="0" distL="0" distR="0" wp14:anchorId="6BEC72BC" wp14:editId="6E257111">
             <wp:extent cx="5943600" cy="2205990"/>
             <wp:effectExtent l="0" t="0" r="0" b="3810"/>
-            <wp:docPr id="10" name="Picture 10"/>
+            <wp:docPr id="9" name="Picture 9"/>
             <wp:cNvGraphicFramePr>
               <a:graphicFrameLocks xmlns:a="http://schemas.openxmlformats.org/drawingml/2006/main" noChangeAspect="1"/>
             </wp:cNvGraphicFramePr>
@@ -1258,7 +1405,7 @@
               <a:graphicData uri="http://schemas.openxmlformats.org/drawingml/2006/picture">
                 <pic:pic xmlns:pic="http://schemas.openxmlformats.org/drawingml/2006/picture">
                   <pic:nvPicPr>
-                    <pic:cNvPr id="0" name="Picture 4"/>
+                    <pic:cNvPr id="0" name="Picture 3"/>
                     <pic:cNvPicPr>
                       <a:picLocks noChangeAspect="1" noChangeArrowheads="1"/>
                     </pic:cNvPicPr>
@@ -1301,12 +1448,11 @@
         <w:rPr>
           <w:noProof/>
         </w:rPr>
-        <w:lastRenderedPageBreak/>
         <w:drawing>
-          <wp:inline distT="0" distB="0" distL="0" distR="0" wp14:anchorId="590F9E46" wp14:editId="2A0A05CB">
+          <wp:inline distT="0" distB="0" distL="0" distR="0" wp14:anchorId="4B804BED" wp14:editId="1F7649E1">
             <wp:extent cx="5943600" cy="2205990"/>
             <wp:effectExtent l="0" t="0" r="0" b="3810"/>
-            <wp:docPr id="11" name="Picture 11"/>
+            <wp:docPr id="10" name="Picture 10"/>
             <wp:cNvGraphicFramePr>
               <a:graphicFrameLocks xmlns:a="http://schemas.openxmlformats.org/drawingml/2006/main" noChangeAspect="1"/>
             </wp:cNvGraphicFramePr>
@@ -1314,7 +1460,7 @@
               <a:graphicData uri="http://schemas.openxmlformats.org/drawingml/2006/picture">
                 <pic:pic xmlns:pic="http://schemas.openxmlformats.org/drawingml/2006/picture">
                   <pic:nvPicPr>
-                    <pic:cNvPr id="0" name="Picture 5"/>
+                    <pic:cNvPr id="0" name="Picture 4"/>
                     <pic:cNvPicPr>
                       <a:picLocks noChangeAspect="1" noChangeArrowheads="1"/>
                     </pic:cNvPicPr>
@@ -1352,16 +1498,72 @@
         </w:drawing>
       </w:r>
     </w:p>
+    <w:p>
+      <w:r>
+        <w:rPr>
+          <w:noProof/>
+        </w:rPr>
+        <w:lastRenderedPageBreak/>
+        <w:drawing>
+          <wp:inline distT="0" distB="0" distL="0" distR="0" wp14:anchorId="590F9E46" wp14:editId="2A0A05CB">
+            <wp:extent cx="5943600" cy="2205990"/>
+            <wp:effectExtent l="0" t="0" r="0" b="3810"/>
+            <wp:docPr id="11" name="Picture 11"/>
+            <wp:cNvGraphicFramePr>
+              <a:graphicFrameLocks xmlns:a="http://schemas.openxmlformats.org/drawingml/2006/main" noChangeAspect="1"/>
+            </wp:cNvGraphicFramePr>
+            <a:graphic xmlns:a="http://schemas.openxmlformats.org/drawingml/2006/main">
+              <a:graphicData uri="http://schemas.openxmlformats.org/drawingml/2006/picture">
+                <pic:pic xmlns:pic="http://schemas.openxmlformats.org/drawingml/2006/picture">
+                  <pic:nvPicPr>
+                    <pic:cNvPr id="0" name="Picture 5"/>
+                    <pic:cNvPicPr>
+                      <a:picLocks noChangeAspect="1" noChangeArrowheads="1"/>
+                    </pic:cNvPicPr>
+                  </pic:nvPicPr>
+                  <pic:blipFill>
+                    <a:blip r:embed="rId14">
+                      <a:extLst>
+                        <a:ext uri="{28A0092B-C50C-407E-A947-70E740481C1C}">
+                          <a14:useLocalDpi xmlns:a14="http://schemas.microsoft.com/office/drawing/2010/main" val="0"/>
+                        </a:ext>
+                      </a:extLst>
+                    </a:blip>
+                    <a:srcRect/>
+                    <a:stretch>
+                      <a:fillRect/>
+                    </a:stretch>
+                  </pic:blipFill>
+                  <pic:spPr bwMode="auto">
+                    <a:xfrm>
+                      <a:off x="0" y="0"/>
+                      <a:ext cx="5943600" cy="2205990"/>
+                    </a:xfrm>
+                    <a:prstGeom prst="rect">
+                      <a:avLst/>
+                    </a:prstGeom>
+                    <a:noFill/>
+                    <a:ln>
+                      <a:noFill/>
+                    </a:ln>
+                  </pic:spPr>
+                </pic:pic>
+              </a:graphicData>
+            </a:graphic>
+          </wp:inline>
+        </w:drawing>
+      </w:r>
+    </w:p>
     <w:p/>
     <w:p>
       <w:pPr>
         <w:pStyle w:val="Heading2"/>
       </w:pPr>
-      <w:bookmarkStart w:id="4" w:name="_Toc58005684"/>
+      <w:bookmarkStart w:id="7" w:name="_Toc58006543"/>
       <w:r>
         <w:t>Sample test for ShapeCompiler</w:t>
       </w:r>
-      <w:bookmarkEnd w:id="4"/>
+      <w:bookmarkEnd w:id="7"/>
     </w:p>
     <w:p/>
     <w:p>
@@ -1387,7 +1589,7 @@
                     </pic:cNvPicPr>
                   </pic:nvPicPr>
                   <pic:blipFill>
-                    <a:blip r:embed="rId14">
+                    <a:blip r:embed="rId15">
                       <a:extLst>
                         <a:ext uri="{28A0092B-C50C-407E-A947-70E740481C1C}">
                           <a14:useLocalDpi xmlns:a14="http://schemas.microsoft.com/office/drawing/2010/main" val="0"/>
@@ -1443,7 +1645,7 @@
                     </pic:cNvPicPr>
                   </pic:nvPicPr>
                   <pic:blipFill>
-                    <a:blip r:embed="rId15">
+                    <a:blip r:embed="rId16">
                       <a:extLst>
                         <a:ext uri="{28A0092B-C50C-407E-A947-70E740481C1C}">
                           <a14:useLocalDpi xmlns:a14="http://schemas.microsoft.com/office/drawing/2010/main" val="0"/>

</xml_diff>